<commit_message>
Cambio en los colores (guía de estilos)
A ver que tal esta nueva paleta de colores. Ahora toca aplicarla al logo para ver cómo queda.
</commit_message>
<xml_diff>
--- a/Guia BrainBoost/Brain Boost Guia estilos.docx
+++ b/Guia BrainBoost/Brain Boost Guia estilos.docx
@@ -1,6 +1,6 @@
 
 <file path=word/document.xml><?xml version="1.0" encoding="utf-8"?>
-<w:document xmlns:wpc="http://schemas.microsoft.com/office/word/2010/wordprocessingCanvas" xmlns:cx="http://schemas.microsoft.com/office/drawing/2014/chartex" xmlns:cx1="http://schemas.microsoft.com/office/drawing/2015/9/8/chartex" xmlns:cx2="http://schemas.microsoft.com/office/drawing/2015/10/21/chartex" xmlns:cx3="http://schemas.microsoft.com/office/drawing/2016/5/9/chartex" xmlns:cx4="http://schemas.microsoft.com/office/drawing/2016/5/10/chartex" xmlns:cx5="http://schemas.microsoft.com/office/drawing/2016/5/11/chartex" xmlns:cx6="http://schemas.microsoft.com/office/drawing/2016/5/12/chartex" xmlns:cx7="http://schemas.microsoft.com/office/drawing/2016/5/13/chartex" xmlns:cx8="http://schemas.microsoft.com/office/drawing/2016/5/14/chartex" xmlns:mc="http://schemas.openxmlformats.org/markup-compatibility/2006" xmlns:aink="http://schemas.microsoft.com/office/drawing/2016/ink" xmlns:am3d="http://schemas.microsoft.com/office/drawing/2017/model3d" xmlns:o="urn:schemas-microsoft-com:office:office" xmlns:r="http://schemas.openxmlformats.org/officeDocument/2006/relationships" xmlns:m="http://schemas.openxmlformats.org/officeDocument/2006/math" xmlns:v="urn:schemas-microsoft-com:vml" xmlns:wp14="http://schemas.microsoft.com/office/word/2010/wordprocessingDrawing" xmlns:wp="http://schemas.openxmlformats.org/drawingml/2006/wordprocessingDrawing" xmlns:w10="urn:schemas-microsoft-com:office:word" xmlns:w="http://schemas.openxmlformats.org/wordprocessingml/2006/main" xmlns:w14="http://schemas.microsoft.com/office/word/2010/wordml" xmlns:w15="http://schemas.microsoft.com/office/word/2012/wordml" xmlns:w16cex="http://schemas.microsoft.com/office/word/2018/wordml/cex" xmlns:w16cid="http://schemas.microsoft.com/office/word/2016/wordml/cid" xmlns:w16="http://schemas.microsoft.com/office/word/2018/wordml" xmlns:w16sdtdh="http://schemas.microsoft.com/office/word/2020/wordml/sdtdatahash" xmlns:w16se="http://schemas.microsoft.com/office/word/2015/wordml/symex" xmlns:wpg="http://schemas.microsoft.com/office/word/2010/wordprocessingGroup" xmlns:wpi="http://schemas.microsoft.com/office/word/2010/wordprocessingInk" xmlns:wne="http://schemas.microsoft.com/office/word/2006/wordml" xmlns:wps="http://schemas.microsoft.com/office/word/2010/wordprocessingShape" mc:Ignorable="w14 w15 w16se w16cid w16 w16cex w16sdtdh wp14">
+<w:document xmlns:wpc="http://schemas.microsoft.com/office/word/2010/wordprocessingCanvas" xmlns:cx="http://schemas.microsoft.com/office/drawing/2014/chartex" xmlns:cx1="http://schemas.microsoft.com/office/drawing/2015/9/8/chartex" xmlns:cx2="http://schemas.microsoft.com/office/drawing/2015/10/21/chartex" xmlns:cx3="http://schemas.microsoft.com/office/drawing/2016/5/9/chartex" xmlns:cx4="http://schemas.microsoft.com/office/drawing/2016/5/10/chartex" xmlns:cx5="http://schemas.microsoft.com/office/drawing/2016/5/11/chartex" xmlns:cx6="http://schemas.microsoft.com/office/drawing/2016/5/12/chartex" xmlns:cx7="http://schemas.microsoft.com/office/drawing/2016/5/13/chartex" xmlns:cx8="http://schemas.microsoft.com/office/drawing/2016/5/14/chartex" xmlns:mc="http://schemas.openxmlformats.org/markup-compatibility/2006" xmlns:aink="http://schemas.microsoft.com/office/drawing/2016/ink" xmlns:am3d="http://schemas.microsoft.com/office/drawing/2017/model3d" xmlns:o="urn:schemas-microsoft-com:office:office" xmlns:oel="http://schemas.microsoft.com/office/2019/extlst" xmlns:r="http://schemas.openxmlformats.org/officeDocument/2006/relationships" xmlns:m="http://schemas.openxmlformats.org/officeDocument/2006/math" xmlns:v="urn:schemas-microsoft-com:vml" xmlns:wp14="http://schemas.microsoft.com/office/word/2010/wordprocessingDrawing" xmlns:wp="http://schemas.openxmlformats.org/drawingml/2006/wordprocessingDrawing" xmlns:w10="urn:schemas-microsoft-com:office:word" xmlns:w="http://schemas.openxmlformats.org/wordprocessingml/2006/main" xmlns:w14="http://schemas.microsoft.com/office/word/2010/wordml" xmlns:w15="http://schemas.microsoft.com/office/word/2012/wordml" xmlns:w16cex="http://schemas.microsoft.com/office/word/2018/wordml/cex" xmlns:w16cid="http://schemas.microsoft.com/office/word/2016/wordml/cid" xmlns:w16="http://schemas.microsoft.com/office/word/2018/wordml" xmlns:w16du="http://schemas.microsoft.com/office/word/2023/wordml/word16du" xmlns:w16sdtdh="http://schemas.microsoft.com/office/word/2020/wordml/sdtdatahash" xmlns:w16se="http://schemas.microsoft.com/office/word/2015/wordml/symex" xmlns:wpg="http://schemas.microsoft.com/office/word/2010/wordprocessingGroup" xmlns:wpi="http://schemas.microsoft.com/office/word/2010/wordprocessingInk" xmlns:wne="http://schemas.microsoft.com/office/word/2006/wordml" xmlns:wps="http://schemas.microsoft.com/office/word/2010/wordprocessingShape" mc:Ignorable="w14 w15 w16se w16cid w16 w16cex w16sdtdh wp14">
   <w:body>
     <w:p>
       <w:r>
@@ -8,22 +8,8 @@
       </w:r>
     </w:p>
     <w:p>
-      <w:pPr>
-        <w:rPr>
-          <w:lang w:val="en-US"/>
-        </w:rPr>
-      </w:pPr>
-      <w:r>
-        <w:rPr>
-          <w:lang w:val="en-US"/>
-        </w:rPr>
-        <w:t>Tit</w:t>
-      </w:r>
-      <w:r>
-        <w:rPr>
-          <w:lang w:val="en-US"/>
-        </w:rPr>
-        <w:t>ulos y Logo:</w:t>
+      <w:r>
+        <w:t>Titulos y Logo:</w:t>
       </w:r>
     </w:p>
     <w:p>
@@ -32,7 +18,6 @@
           <w:rFonts w:ascii="Glaschu-Inline" w:hAnsi="Glaschu-Inline"/>
           <w:sz w:val="48"/>
           <w:szCs w:val="160"/>
-          <w:lang w:val="en-US"/>
         </w:rPr>
       </w:pPr>
       <w:r>
@@ -40,7 +25,6 @@
           <w:rFonts w:ascii="Glaschu-Inline" w:hAnsi="Glaschu-Inline"/>
           <w:sz w:val="48"/>
           <w:szCs w:val="160"/>
-          <w:lang w:val="en-US"/>
         </w:rPr>
         <w:t>Glaschu-Inline</w:t>
       </w:r>
@@ -65,10 +49,21 @@
       </w:r>
     </w:p>
     <w:p>
-      <w:r>
+      <w:pPr>
+        <w:rPr>
+          <w:lang w:val="en-US"/>
+        </w:rPr>
+      </w:pPr>
+      <w:r>
+        <w:rPr>
+          <w:lang w:val="en-US"/>
+        </w:rPr>
         <w:t>Fuentes texto:</w:t>
       </w:r>
       <w:r>
+        <w:rPr>
+          <w:lang w:val="en-US"/>
+        </w:rPr>
         <w:t xml:space="preserve"> </w:t>
       </w:r>
     </w:p>
@@ -100,12 +95,28 @@
       </w:r>
     </w:p>
     <w:p>
-      <w:r>
+      <w:pPr>
+        <w:rPr>
+          <w:lang w:val="en-US"/>
+        </w:rPr>
+      </w:pPr>
+      <w:r>
+        <w:rPr>
+          <w:lang w:val="en-US"/>
+        </w:rPr>
         <w:t>H1: Bold 700</w:t>
       </w:r>
     </w:p>
     <w:p>
-      <w:r>
+      <w:pPr>
+        <w:rPr>
+          <w:lang w:val="en-US"/>
+        </w:rPr>
+      </w:pPr>
+      <w:r>
+        <w:rPr>
+          <w:lang w:val="en-US"/>
+        </w:rPr>
         <w:t>H2: Medium 500</w:t>
       </w:r>
     </w:p>
@@ -175,81 +186,8 @@
       </w:r>
     </w:p>
     <w:p>
-      <w:pPr>
-        <w:rPr>
-          <w:lang w:val="en-US"/>
-        </w:rPr>
-      </w:pPr>
-      <w:r>
-        <w:rPr>
-          <w:lang w:val="en-US"/>
-        </w:rPr>
+      <w:r>
         <w:t xml:space="preserve">Colores </w:t>
-      </w:r>
-    </w:p>
-    <w:p>
-      <w:pPr>
-        <w:tabs>
-          <w:tab w:val="left" w:pos="916"/>
-          <w:tab w:val="left" w:pos="1832"/>
-          <w:tab w:val="left" w:pos="2748"/>
-          <w:tab w:val="left" w:pos="3664"/>
-          <w:tab w:val="left" w:pos="4580"/>
-          <w:tab w:val="left" w:pos="5496"/>
-          <w:tab w:val="left" w:pos="6412"/>
-          <w:tab w:val="left" w:pos="7328"/>
-          <w:tab w:val="left" w:pos="8244"/>
-          <w:tab w:val="left" w:pos="9160"/>
-          <w:tab w:val="left" w:pos="10076"/>
-          <w:tab w:val="left" w:pos="10992"/>
-          <w:tab w:val="left" w:pos="11908"/>
-          <w:tab w:val="left" w:pos="12824"/>
-          <w:tab w:val="left" w:pos="13740"/>
-          <w:tab w:val="left" w:pos="14656"/>
-        </w:tabs>
-        <w:spacing w:after="0" w:line="240" w:lineRule="auto"/>
-        <w:rPr>
-          <w:rFonts w:ascii="Lucida Console" w:eastAsia="Times New Roman" w:hAnsi="Lucida Console" w:cs="Courier New"/>
-          <w:color w:val="000000"/>
-          <w:sz w:val="20"/>
-          <w:szCs w:val="20"/>
-        </w:rPr>
-      </w:pPr>
-      <w:r>
-        <w:rPr>
-          <w:rFonts w:ascii="Lucida Console" w:eastAsia="Times New Roman" w:hAnsi="Lucida Console" w:cs="Courier New"/>
-          <w:color w:val="000000"/>
-          <w:sz w:val="20"/>
-          <w:szCs w:val="20"/>
-        </w:rPr>
-        <w:t>RGB: (</w:t>
-      </w:r>
-      <w:r>
-        <w:t>10</w:t>
-      </w:r>
-      <w:r>
-        <w:t xml:space="preserve">, </w:t>
-      </w:r>
-      <w:r>
-        <w:t>101</w:t>
-      </w:r>
-      <w:r>
-        <w:t xml:space="preserve">, </w:t>
-      </w:r>
-      <w:r>
-        <w:t>237</w:t>
-      </w:r>
-      <w:r>
-        <w:t xml:space="preserve">) </w:t>
-      </w:r>
-      <w:r>
-        <w:t xml:space="preserve">- </w:t>
-      </w:r>
-      <w:r>
-        <w:t>0a65ed</w:t>
-      </w:r>
-      <w:r>
-        <w:t xml:space="preserve"> – Azul </w:t>
       </w:r>
     </w:p>
     <w:p>
@@ -257,80 +195,957 @@
         <w:spacing w:line="240" w:lineRule="auto"/>
       </w:pPr>
       <w:r>
-        <w:rPr>
-          <w:rFonts w:ascii="Lucida Console" w:eastAsia="Times New Roman" w:hAnsi="Lucida Console" w:cs="Courier New"/>
-          <w:color w:val="000000"/>
-          <w:sz w:val="20"/>
-          <w:szCs w:val="20"/>
-        </w:rPr>
-        <w:t>RGB: (</w:t>
-      </w:r>
-      <w:r>
-        <w:t>10</w:t>
-      </w:r>
-      <w:r>
-        <w:t>,</w:t>
-      </w:r>
-      <w:r>
-        <w:t xml:space="preserve"> 237</w:t>
-      </w:r>
-      <w:r>
-        <w:t xml:space="preserve">, </w:t>
-      </w:r>
-      <w:r>
-        <w:t>31</w:t>
-      </w:r>
-      <w:r>
-        <w:t>)</w:t>
-      </w:r>
-      <w:r>
-        <w:t xml:space="preserve"> - </w:t>
-      </w:r>
-      <w:r>
-        <w:t>0aed1f</w:t>
-      </w:r>
-      <w:r>
-        <w:t>– Verde</w:t>
-      </w:r>
-      <w:r>
-        <w:br/>
-      </w:r>
-      <w:r>
-        <w:rPr>
-          <w:rFonts w:ascii="Lucida Console" w:eastAsia="Times New Roman" w:hAnsi="Lucida Console" w:cs="Courier New"/>
-          <w:color w:val="000000"/>
-          <w:sz w:val="20"/>
-          <w:szCs w:val="20"/>
-        </w:rPr>
-        <w:t>RGB: (</w:t>
-      </w:r>
-      <w:r>
-        <w:t>221</w:t>
-      </w:r>
-      <w:r>
-        <w:t>,</w:t>
-      </w:r>
-      <w:r>
-        <w:t xml:space="preserve"> 27</w:t>
-      </w:r>
-      <w:r>
-        <w:t xml:space="preserve">, </w:t>
-      </w:r>
-      <w:r>
-        <w:t>36</w:t>
-      </w:r>
-      <w:r>
-        <w:t xml:space="preserve">) </w:t>
-      </w:r>
-      <w:r>
-        <w:t xml:space="preserve">- </w:t>
-      </w:r>
-      <w:r>
-        <w:t>dd1b24</w:t>
-      </w:r>
-      <w:r>
-        <w:t xml:space="preserve">– Rojo </w:t>
-      </w:r>
+        <w:t>Colores by Santi:</w:t>
+      </w:r>
+    </w:p>
+    <w:tbl>
+      <w:tblPr>
+        <w:tblStyle w:val="Tablaconcuadrcula"/>
+        <w:tblW w:w="0" w:type="auto"/>
+        <w:tblLook w:val="04A0" w:firstRow="1" w:lastRow="0" w:firstColumn="1" w:lastColumn="0" w:noHBand="0" w:noVBand="1"/>
+      </w:tblPr>
+      <w:tblGrid>
+        <w:gridCol w:w="3232"/>
+        <w:gridCol w:w="853"/>
+        <w:gridCol w:w="60"/>
+        <w:gridCol w:w="74"/>
+        <w:gridCol w:w="654"/>
+        <w:gridCol w:w="137"/>
+        <w:gridCol w:w="201"/>
+        <w:gridCol w:w="2233"/>
+        <w:gridCol w:w="877"/>
+        <w:gridCol w:w="112"/>
+        <w:gridCol w:w="38"/>
+        <w:gridCol w:w="879"/>
+      </w:tblGrid>
+      <w:tr>
+        <w:trPr>
+          <w:trHeight w:val="135"/>
+        </w:trPr>
+        <w:tc>
+          <w:tcPr>
+            <w:tcW w:w="3261" w:type="dxa"/>
+            <w:vMerge w:val="restart"/>
+            <w:vAlign w:val="center"/>
+          </w:tcPr>
+          <w:p>
+            <w:pPr>
+              <w:jc w:val="center"/>
+            </w:pPr>
+            <w:r>
+              <w:t>Azul</w:t>
+            </w:r>
+          </w:p>
+        </w:tc>
+        <w:tc>
+          <w:tcPr>
+            <w:tcW w:w="6089" w:type="dxa"/>
+            <w:gridSpan w:val="11"/>
+          </w:tcPr>
+          <w:p>
+            <w:r>
+              <w:drawing>
+                <wp:inline distT="0" distB="0" distL="0" distR="0" wp14:anchorId="430D28B7" wp14:editId="2156CB0F">
+                  <wp:extent cx="3667125" cy="523875"/>
+                  <wp:effectExtent l="0" t="0" r="9525" b="9525"/>
+                  <wp:docPr id="10" name="Imagen 10"/>
+                  <wp:cNvGraphicFramePr>
+                    <a:graphicFrameLocks xmlns:a="http://schemas.openxmlformats.org/drawingml/2006/main" noChangeAspect="1"/>
+                  </wp:cNvGraphicFramePr>
+                  <a:graphic xmlns:a="http://schemas.openxmlformats.org/drawingml/2006/main">
+                    <a:graphicData uri="http://schemas.openxmlformats.org/drawingml/2006/picture">
+                      <pic:pic xmlns:pic="http://schemas.openxmlformats.org/drawingml/2006/picture">
+                        <pic:nvPicPr>
+                          <pic:cNvPr id="1" name=""/>
+                          <pic:cNvPicPr/>
+                        </pic:nvPicPr>
+                        <pic:blipFill>
+                          <a:blip r:embed="rId5"/>
+                          <a:stretch>
+                            <a:fillRect/>
+                          </a:stretch>
+                        </pic:blipFill>
+                        <pic:spPr>
+                          <a:xfrm>
+                            <a:off x="0" y="0"/>
+                            <a:ext cx="3667637" cy="523948"/>
+                          </a:xfrm>
+                          <a:prstGeom prst="rect">
+                            <a:avLst/>
+                          </a:prstGeom>
+                        </pic:spPr>
+                      </pic:pic>
+                    </a:graphicData>
+                  </a:graphic>
+                </wp:inline>
+              </w:drawing>
+            </w:r>
+          </w:p>
+        </w:tc>
+      </w:tr>
+      <w:tr>
+        <w:trPr>
+          <w:trHeight w:val="135"/>
+        </w:trPr>
+        <w:tc>
+          <w:tcPr>
+            <w:tcW w:w="3261" w:type="dxa"/>
+            <w:vMerge/>
+            <w:vAlign w:val="center"/>
+          </w:tcPr>
+          <w:p>
+            <w:pPr>
+              <w:jc w:val="center"/>
+            </w:pPr>
+          </w:p>
+        </w:tc>
+        <w:tc>
+          <w:tcPr>
+            <w:tcW w:w="913" w:type="dxa"/>
+            <w:gridSpan w:val="2"/>
+          </w:tcPr>
+          <w:p>
+            <w:pPr>
+              <w:jc w:val="center"/>
+            </w:pPr>
+            <w:r>
+              <w:t>0a4cff</w:t>
+            </w:r>
+          </w:p>
+        </w:tc>
+        <w:tc>
+          <w:tcPr>
+            <w:tcW w:w="865" w:type="dxa"/>
+            <w:gridSpan w:val="3"/>
+          </w:tcPr>
+          <w:p>
+            <w:pPr>
+              <w:jc w:val="center"/>
+            </w:pPr>
+            <w:r>
+              <w:t>0a5cff</w:t>
+            </w:r>
+          </w:p>
+        </w:tc>
+        <w:tc>
+          <w:tcPr>
+            <w:tcW w:w="2434" w:type="dxa"/>
+            <w:gridSpan w:val="2"/>
+          </w:tcPr>
+          <w:p>
+            <w:pPr>
+              <w:jc w:val="center"/>
+            </w:pPr>
+            <w:r>
+              <w:t>0a65ed</w:t>
+            </w:r>
+            <w:r>
+              <w:t xml:space="preserve"> (Main)</w:t>
+            </w:r>
+          </w:p>
+        </w:tc>
+        <w:tc>
+          <w:tcPr>
+            <w:tcW w:w="989" w:type="dxa"/>
+            <w:gridSpan w:val="2"/>
+          </w:tcPr>
+          <w:p>
+            <w:pPr>
+              <w:jc w:val="center"/>
+            </w:pPr>
+            <w:r>
+              <w:t>074fba</w:t>
+            </w:r>
+          </w:p>
+        </w:tc>
+        <w:tc>
+          <w:tcPr>
+            <w:tcW w:w="888" w:type="dxa"/>
+            <w:gridSpan w:val="2"/>
+          </w:tcPr>
+          <w:p>
+            <w:pPr>
+              <w:jc w:val="center"/>
+            </w:pPr>
+            <w:r>
+              <w:t>0644a0</w:t>
+            </w:r>
+          </w:p>
+        </w:tc>
+      </w:tr>
+      <w:tr>
+        <w:trPr>
+          <w:trHeight w:val="675"/>
+        </w:trPr>
+        <w:tc>
+          <w:tcPr>
+            <w:tcW w:w="3261" w:type="dxa"/>
+            <w:vMerge w:val="restart"/>
+            <w:vAlign w:val="center"/>
+          </w:tcPr>
+          <w:p>
+            <w:pPr>
+              <w:jc w:val="center"/>
+            </w:pPr>
+            <w:r>
+              <w:t>Verde</w:t>
+            </w:r>
+          </w:p>
+        </w:tc>
+        <w:tc>
+          <w:tcPr>
+            <w:tcW w:w="6089" w:type="dxa"/>
+            <w:gridSpan w:val="11"/>
+          </w:tcPr>
+          <w:p>
+            <w:r>
+              <w:drawing>
+                <wp:inline distT="0" distB="0" distL="0" distR="0" wp14:anchorId="5AEDE6D1" wp14:editId="6D5997EB">
+                  <wp:extent cx="3667125" cy="495300"/>
+                  <wp:effectExtent l="0" t="0" r="9525" b="0"/>
+                  <wp:docPr id="2" name="Imagen 2"/>
+                  <wp:cNvGraphicFramePr>
+                    <a:graphicFrameLocks xmlns:a="http://schemas.openxmlformats.org/drawingml/2006/main" noChangeAspect="1"/>
+                  </wp:cNvGraphicFramePr>
+                  <a:graphic xmlns:a="http://schemas.openxmlformats.org/drawingml/2006/main">
+                    <a:graphicData uri="http://schemas.openxmlformats.org/drawingml/2006/picture">
+                      <pic:pic xmlns:pic="http://schemas.openxmlformats.org/drawingml/2006/picture">
+                        <pic:nvPicPr>
+                          <pic:cNvPr id="1" name=""/>
+                          <pic:cNvPicPr/>
+                        </pic:nvPicPr>
+                        <pic:blipFill rotWithShape="1">
+                          <a:blip r:embed="rId6"/>
+                          <a:srcRect l="2204" t="12676" r="1911" b="14071"/>
+                          <a:stretch/>
+                        </pic:blipFill>
+                        <pic:spPr bwMode="auto">
+                          <a:xfrm>
+                            <a:off x="0" y="0"/>
+                            <a:ext cx="3667125" cy="495300"/>
+                          </a:xfrm>
+                          <a:prstGeom prst="rect">
+                            <a:avLst/>
+                          </a:prstGeom>
+                          <a:ln>
+                            <a:noFill/>
+                          </a:ln>
+                          <a:extLst>
+                            <a:ext uri="{53640926-AAD7-44D8-BBD7-CCE9431645EC}">
+                              <a14:shadowObscured xmlns:a14="http://schemas.microsoft.com/office/drawing/2010/main"/>
+                            </a:ext>
+                          </a:extLst>
+                        </pic:spPr>
+                      </pic:pic>
+                    </a:graphicData>
+                  </a:graphic>
+                </wp:inline>
+              </w:drawing>
+            </w:r>
+          </w:p>
+        </w:tc>
+      </w:tr>
+      <w:tr>
+        <w:trPr>
+          <w:trHeight w:val="70"/>
+        </w:trPr>
+        <w:tc>
+          <w:tcPr>
+            <w:tcW w:w="3261" w:type="dxa"/>
+            <w:vMerge/>
+            <w:vAlign w:val="center"/>
+          </w:tcPr>
+          <w:p>
+            <w:pPr>
+              <w:jc w:val="center"/>
+            </w:pPr>
+          </w:p>
+        </w:tc>
+        <w:tc>
+          <w:tcPr>
+            <w:tcW w:w="913" w:type="dxa"/>
+            <w:gridSpan w:val="2"/>
+          </w:tcPr>
+          <w:p>
+            <w:pPr>
+              <w:jc w:val="center"/>
+            </w:pPr>
+            <w:r>
+              <w:t>0aff41</w:t>
+            </w:r>
+          </w:p>
+        </w:tc>
+        <w:tc>
+          <w:tcPr>
+            <w:tcW w:w="865" w:type="dxa"/>
+            <w:gridSpan w:val="3"/>
+          </w:tcPr>
+          <w:p>
+            <w:pPr>
+              <w:jc w:val="center"/>
+            </w:pPr>
+            <w:r>
+              <w:t>0aff31</w:t>
+            </w:r>
+          </w:p>
+        </w:tc>
+        <w:tc>
+          <w:tcPr>
+            <w:tcW w:w="2434" w:type="dxa"/>
+            <w:gridSpan w:val="2"/>
+          </w:tcPr>
+          <w:p>
+            <w:pPr>
+              <w:jc w:val="center"/>
+            </w:pPr>
+            <w:r>
+              <w:t>0aed1f</w:t>
+            </w:r>
+            <w:r>
+              <w:t xml:space="preserve"> (Main)</w:t>
+            </w:r>
+          </w:p>
+        </w:tc>
+        <w:tc>
+          <w:tcPr>
+            <w:tcW w:w="989" w:type="dxa"/>
+            <w:gridSpan w:val="2"/>
+          </w:tcPr>
+          <w:p>
+            <w:pPr>
+              <w:jc w:val="center"/>
+            </w:pPr>
+            <w:r>
+              <w:t>07ba18</w:t>
+            </w:r>
+          </w:p>
+        </w:tc>
+        <w:tc>
+          <w:tcPr>
+            <w:tcW w:w="888" w:type="dxa"/>
+            <w:gridSpan w:val="2"/>
+          </w:tcPr>
+          <w:p>
+            <w:pPr>
+              <w:jc w:val="center"/>
+            </w:pPr>
+            <w:r>
+              <w:t>06a014</w:t>
+            </w:r>
+          </w:p>
+        </w:tc>
+      </w:tr>
+      <w:tr>
+        <w:trPr>
+          <w:trHeight w:val="675"/>
+        </w:trPr>
+        <w:tc>
+          <w:tcPr>
+            <w:tcW w:w="3261" w:type="dxa"/>
+            <w:vMerge w:val="restart"/>
+            <w:vAlign w:val="center"/>
+          </w:tcPr>
+          <w:p>
+            <w:pPr>
+              <w:jc w:val="center"/>
+            </w:pPr>
+            <w:r>
+              <w:t>Verde alternativo 1 (menos saturado</w:t>
+            </w:r>
+            <w:r>
+              <w:t>)</w:t>
+            </w:r>
+          </w:p>
+        </w:tc>
+        <w:tc>
+          <w:tcPr>
+            <w:tcW w:w="6089" w:type="dxa"/>
+            <w:gridSpan w:val="11"/>
+          </w:tcPr>
+          <w:p>
+            <w:pPr>
+              <w:jc w:val="center"/>
+            </w:pPr>
+            <w:r>
+              <w:drawing>
+                <wp:inline distT="0" distB="0" distL="0" distR="0" wp14:anchorId="09318E01" wp14:editId="643D10AE">
+                  <wp:extent cx="3686175" cy="485775"/>
+                  <wp:effectExtent l="0" t="0" r="9525" b="9525"/>
+                  <wp:docPr id="13" name="Imagen 13"/>
+                  <wp:cNvGraphicFramePr>
+                    <a:graphicFrameLocks xmlns:a="http://schemas.openxmlformats.org/drawingml/2006/main" noChangeAspect="1"/>
+                  </wp:cNvGraphicFramePr>
+                  <a:graphic xmlns:a="http://schemas.openxmlformats.org/drawingml/2006/main">
+                    <a:graphicData uri="http://schemas.openxmlformats.org/drawingml/2006/picture">
+                      <pic:pic xmlns:pic="http://schemas.openxmlformats.org/drawingml/2006/picture">
+                        <pic:nvPicPr>
+                          <pic:cNvPr id="1" name=""/>
+                          <pic:cNvPicPr/>
+                        </pic:nvPicPr>
+                        <pic:blipFill>
+                          <a:blip r:embed="rId7"/>
+                          <a:stretch>
+                            <a:fillRect/>
+                          </a:stretch>
+                        </pic:blipFill>
+                        <pic:spPr>
+                          <a:xfrm>
+                            <a:off x="0" y="0"/>
+                            <a:ext cx="3686691" cy="485843"/>
+                          </a:xfrm>
+                          <a:prstGeom prst="rect">
+                            <a:avLst/>
+                          </a:prstGeom>
+                        </pic:spPr>
+                      </pic:pic>
+                    </a:graphicData>
+                  </a:graphic>
+                </wp:inline>
+              </w:drawing>
+            </w:r>
+          </w:p>
+        </w:tc>
+      </w:tr>
+      <w:tr>
+        <w:trPr>
+          <w:trHeight w:val="132"/>
+        </w:trPr>
+        <w:tc>
+          <w:tcPr>
+            <w:tcW w:w="3261" w:type="dxa"/>
+            <w:vMerge/>
+            <w:vAlign w:val="center"/>
+          </w:tcPr>
+          <w:p>
+            <w:pPr>
+              <w:jc w:val="center"/>
+            </w:pPr>
+          </w:p>
+        </w:tc>
+        <w:tc>
+          <w:tcPr>
+            <w:tcW w:w="913" w:type="dxa"/>
+            <w:gridSpan w:val="2"/>
+          </w:tcPr>
+          <w:p>
+            <w:pPr>
+              <w:jc w:val="center"/>
+            </w:pPr>
+            <w:r>
+              <w:t>09ff20</w:t>
+            </w:r>
+          </w:p>
+        </w:tc>
+        <w:tc>
+          <w:tcPr>
+            <w:tcW w:w="865" w:type="dxa"/>
+            <w:gridSpan w:val="3"/>
+          </w:tcPr>
+          <w:p>
+            <w:pPr>
+              <w:jc w:val="center"/>
+            </w:pPr>
+            <w:r>
+              <w:t>08e01c</w:t>
+            </w:r>
+          </w:p>
+        </w:tc>
+        <w:tc>
+          <w:tcPr>
+            <w:tcW w:w="2434" w:type="dxa"/>
+            <w:gridSpan w:val="2"/>
+          </w:tcPr>
+          <w:p>
+            <w:pPr>
+              <w:jc w:val="center"/>
+            </w:pPr>
+            <w:r>
+              <w:t>07ba18</w:t>
+            </w:r>
+            <w:r>
+              <w:t xml:space="preserve"> (Main)</w:t>
+            </w:r>
+          </w:p>
+        </w:tc>
+        <w:tc>
+          <w:tcPr>
+            <w:tcW w:w="989" w:type="dxa"/>
+            <w:gridSpan w:val="2"/>
+          </w:tcPr>
+          <w:p>
+            <w:pPr>
+              <w:jc w:val="center"/>
+            </w:pPr>
+            <w:r>
+              <w:t>058611</w:t>
+            </w:r>
+            <w:r>
+              <w:t xml:space="preserve"> </w:t>
+            </w:r>
+          </w:p>
+        </w:tc>
+        <w:tc>
+          <w:tcPr>
+            <w:tcW w:w="888" w:type="dxa"/>
+            <w:gridSpan w:val="2"/>
+          </w:tcPr>
+          <w:p>
+            <w:pPr>
+              <w:jc w:val="center"/>
+            </w:pPr>
+            <w:r>
+              <w:t>046d0e</w:t>
+            </w:r>
+          </w:p>
+        </w:tc>
+      </w:tr>
+      <w:tr>
+        <w:trPr>
+          <w:trHeight w:val="135"/>
+        </w:trPr>
+        <w:tc>
+          <w:tcPr>
+            <w:tcW w:w="3261" w:type="dxa"/>
+            <w:vMerge w:val="restart"/>
+            <w:vAlign w:val="center"/>
+          </w:tcPr>
+          <w:p>
+            <w:pPr>
+              <w:jc w:val="center"/>
+            </w:pPr>
+            <w:r>
+              <w:lastRenderedPageBreak/>
+              <w:t>Verde alternativo 2 (menos saturado aún)</w:t>
+            </w:r>
+          </w:p>
+        </w:tc>
+        <w:tc>
+          <w:tcPr>
+            <w:tcW w:w="6089" w:type="dxa"/>
+            <w:gridSpan w:val="11"/>
+          </w:tcPr>
+          <w:p>
+            <w:r>
+              <w:drawing>
+                <wp:inline distT="0" distB="0" distL="0" distR="0" wp14:anchorId="6A2E7B94" wp14:editId="3EF8C1C7">
+                  <wp:extent cx="3676650" cy="504825"/>
+                  <wp:effectExtent l="0" t="0" r="0" b="9525"/>
+                  <wp:docPr id="14" name="Imagen 14"/>
+                  <wp:cNvGraphicFramePr>
+                    <a:graphicFrameLocks xmlns:a="http://schemas.openxmlformats.org/drawingml/2006/main" noChangeAspect="1"/>
+                  </wp:cNvGraphicFramePr>
+                  <a:graphic xmlns:a="http://schemas.openxmlformats.org/drawingml/2006/main">
+                    <a:graphicData uri="http://schemas.openxmlformats.org/drawingml/2006/picture">
+                      <pic:pic xmlns:pic="http://schemas.openxmlformats.org/drawingml/2006/picture">
+                        <pic:nvPicPr>
+                          <pic:cNvPr id="1" name=""/>
+                          <pic:cNvPicPr/>
+                        </pic:nvPicPr>
+                        <pic:blipFill>
+                          <a:blip r:embed="rId8"/>
+                          <a:stretch>
+                            <a:fillRect/>
+                          </a:stretch>
+                        </pic:blipFill>
+                        <pic:spPr>
+                          <a:xfrm>
+                            <a:off x="0" y="0"/>
+                            <a:ext cx="3677162" cy="504895"/>
+                          </a:xfrm>
+                          <a:prstGeom prst="rect">
+                            <a:avLst/>
+                          </a:prstGeom>
+                        </pic:spPr>
+                      </pic:pic>
+                    </a:graphicData>
+                  </a:graphic>
+                </wp:inline>
+              </w:drawing>
+            </w:r>
+          </w:p>
+        </w:tc>
+      </w:tr>
+      <w:tr>
+        <w:trPr>
+          <w:trHeight w:val="135"/>
+        </w:trPr>
+        <w:tc>
+          <w:tcPr>
+            <w:tcW w:w="3261" w:type="dxa"/>
+            <w:vMerge/>
+            <w:vAlign w:val="center"/>
+          </w:tcPr>
+          <w:p>
+            <w:pPr>
+              <w:jc w:val="center"/>
+            </w:pPr>
+          </w:p>
+        </w:tc>
+        <w:tc>
+          <w:tcPr>
+            <w:tcW w:w="987" w:type="dxa"/>
+            <w:gridSpan w:val="3"/>
+          </w:tcPr>
+          <w:p>
+            <w:r>
+              <w:t>08ec1d</w:t>
+            </w:r>
+          </w:p>
+        </w:tc>
+        <w:tc>
+          <w:tcPr>
+            <w:tcW w:w="992" w:type="dxa"/>
+            <w:gridSpan w:val="3"/>
+          </w:tcPr>
+          <w:p>
+            <w:r>
+              <w:t>07c618</w:t>
+            </w:r>
+          </w:p>
+        </w:tc>
+        <w:tc>
+          <w:tcPr>
+            <w:tcW w:w="2233" w:type="dxa"/>
+          </w:tcPr>
+          <w:p>
+            <w:r>
+              <w:t>06a014</w:t>
+            </w:r>
+          </w:p>
+        </w:tc>
+        <w:tc>
+          <w:tcPr>
+            <w:tcW w:w="1027" w:type="dxa"/>
+            <w:gridSpan w:val="3"/>
+          </w:tcPr>
+          <w:p>
+            <w:r>
+              <w:t>046d0d</w:t>
+            </w:r>
+          </w:p>
+        </w:tc>
+        <w:tc>
+          <w:tcPr>
+            <w:tcW w:w="850" w:type="dxa"/>
+          </w:tcPr>
+          <w:p>
+            <w:r>
+              <w:t>03530a</w:t>
+            </w:r>
+          </w:p>
+        </w:tc>
+      </w:tr>
+      <w:tr>
+        <w:trPr>
+          <w:trHeight w:val="135"/>
+        </w:trPr>
+        <w:tc>
+          <w:tcPr>
+            <w:tcW w:w="3261" w:type="dxa"/>
+            <w:vMerge w:val="restart"/>
+            <w:vAlign w:val="center"/>
+          </w:tcPr>
+          <w:p>
+            <w:pPr>
+              <w:jc w:val="center"/>
+            </w:pPr>
+            <w:r>
+              <w:t>Rojo</w:t>
+            </w:r>
+          </w:p>
+        </w:tc>
+        <w:tc>
+          <w:tcPr>
+            <w:tcW w:w="6089" w:type="dxa"/>
+            <w:gridSpan w:val="11"/>
+          </w:tcPr>
+          <w:p>
+            <w:r>
+              <w:drawing>
+                <wp:inline distT="0" distB="0" distL="0" distR="0" wp14:anchorId="6EF19713" wp14:editId="2EC8B2D8">
+                  <wp:extent cx="3714750" cy="523875"/>
+                  <wp:effectExtent l="0" t="0" r="0" b="9525"/>
+                  <wp:docPr id="12" name="Imagen 12"/>
+                  <wp:cNvGraphicFramePr>
+                    <a:graphicFrameLocks xmlns:a="http://schemas.openxmlformats.org/drawingml/2006/main" noChangeAspect="1"/>
+                  </wp:cNvGraphicFramePr>
+                  <a:graphic xmlns:a="http://schemas.openxmlformats.org/drawingml/2006/main">
+                    <a:graphicData uri="http://schemas.openxmlformats.org/drawingml/2006/picture">
+                      <pic:pic xmlns:pic="http://schemas.openxmlformats.org/drawingml/2006/picture">
+                        <pic:nvPicPr>
+                          <pic:cNvPr id="1" name=""/>
+                          <pic:cNvPicPr/>
+                        </pic:nvPicPr>
+                        <pic:blipFill>
+                          <a:blip r:embed="rId9"/>
+                          <a:stretch>
+                            <a:fillRect/>
+                          </a:stretch>
+                        </pic:blipFill>
+                        <pic:spPr>
+                          <a:xfrm>
+                            <a:off x="0" y="0"/>
+                            <a:ext cx="3715269" cy="523948"/>
+                          </a:xfrm>
+                          <a:prstGeom prst="rect">
+                            <a:avLst/>
+                          </a:prstGeom>
+                        </pic:spPr>
+                      </pic:pic>
+                    </a:graphicData>
+                  </a:graphic>
+                </wp:inline>
+              </w:drawing>
+            </w:r>
+          </w:p>
+        </w:tc>
+      </w:tr>
+      <w:tr>
+        <w:trPr>
+          <w:trHeight w:val="135"/>
+        </w:trPr>
+        <w:tc>
+          <w:tcPr>
+            <w:tcW w:w="3261" w:type="dxa"/>
+            <w:vMerge/>
+            <w:vAlign w:val="center"/>
+          </w:tcPr>
+          <w:p>
+            <w:pPr>
+              <w:jc w:val="center"/>
+            </w:pPr>
+          </w:p>
+        </w:tc>
+        <w:tc>
+          <w:tcPr>
+            <w:tcW w:w="853" w:type="dxa"/>
+          </w:tcPr>
+          <w:p>
+            <w:pPr>
+              <w:jc w:val="center"/>
+            </w:pPr>
+            <w:r>
+              <w:t>ff1f1f</w:t>
+            </w:r>
+          </w:p>
+        </w:tc>
+        <w:tc>
+          <w:tcPr>
+            <w:tcW w:w="788" w:type="dxa"/>
+            <w:gridSpan w:val="3"/>
+          </w:tcPr>
+          <w:p>
+            <w:pPr>
+              <w:jc w:val="center"/>
+            </w:pPr>
+            <w:r>
+              <w:t>ff1f1f</w:t>
+            </w:r>
+          </w:p>
+        </w:tc>
+        <w:tc>
+          <w:tcPr>
+            <w:tcW w:w="2571" w:type="dxa"/>
+            <w:gridSpan w:val="3"/>
+          </w:tcPr>
+          <w:p>
+            <w:pPr>
+              <w:jc w:val="center"/>
+            </w:pPr>
+            <w:r>
+              <w:t>dd1b24</w:t>
+            </w:r>
+            <w:r>
+              <w:t xml:space="preserve"> (Main)</w:t>
+            </w:r>
+          </w:p>
+        </w:tc>
+        <w:tc>
+          <w:tcPr>
+            <w:tcW w:w="877" w:type="dxa"/>
+          </w:tcPr>
+          <w:p>
+            <w:pPr>
+              <w:jc w:val="center"/>
+            </w:pPr>
+            <w:r>
+              <w:t>aa141b</w:t>
+            </w:r>
+          </w:p>
+        </w:tc>
+        <w:tc>
+          <w:tcPr>
+            <w:tcW w:w="1000" w:type="dxa"/>
+            <w:gridSpan w:val="3"/>
+          </w:tcPr>
+          <w:p>
+            <w:pPr>
+              <w:jc w:val="center"/>
+            </w:pPr>
+            <w:r>
+              <w:t>901117</w:t>
+            </w:r>
+          </w:p>
+        </w:tc>
+      </w:tr>
+      <w:tr>
+        <w:trPr>
+          <w:trHeight w:val="135"/>
+        </w:trPr>
+        <w:tc>
+          <w:tcPr>
+            <w:tcW w:w="3261" w:type="dxa"/>
+            <w:vMerge w:val="restart"/>
+            <w:vAlign w:val="center"/>
+          </w:tcPr>
+          <w:p>
+            <w:pPr>
+              <w:jc w:val="center"/>
+            </w:pPr>
+            <w:r>
+              <w:t>Verde azulado</w:t>
+            </w:r>
+          </w:p>
+        </w:tc>
+        <w:tc>
+          <w:tcPr>
+            <w:tcW w:w="6089" w:type="dxa"/>
+            <w:gridSpan w:val="11"/>
+          </w:tcPr>
+          <w:p>
+            <w:r>
+              <w:drawing>
+                <wp:inline distT="0" distB="0" distL="0" distR="0" wp14:anchorId="368027C5" wp14:editId="7CC9582C">
+                  <wp:extent cx="3695700" cy="533400"/>
+                  <wp:effectExtent l="0" t="0" r="0" b="0"/>
+                  <wp:docPr id="11" name="Imagen 11"/>
+                  <wp:cNvGraphicFramePr>
+                    <a:graphicFrameLocks xmlns:a="http://schemas.openxmlformats.org/drawingml/2006/main" noChangeAspect="1"/>
+                  </wp:cNvGraphicFramePr>
+                  <a:graphic xmlns:a="http://schemas.openxmlformats.org/drawingml/2006/main">
+                    <a:graphicData uri="http://schemas.openxmlformats.org/drawingml/2006/picture">
+                      <pic:pic xmlns:pic="http://schemas.openxmlformats.org/drawingml/2006/picture">
+                        <pic:nvPicPr>
+                          <pic:cNvPr id="1" name=""/>
+                          <pic:cNvPicPr/>
+                        </pic:nvPicPr>
+                        <pic:blipFill>
+                          <a:blip r:embed="rId10"/>
+                          <a:stretch>
+                            <a:fillRect/>
+                          </a:stretch>
+                        </pic:blipFill>
+                        <pic:spPr>
+                          <a:xfrm>
+                            <a:off x="0" y="0"/>
+                            <a:ext cx="3696220" cy="533475"/>
+                          </a:xfrm>
+                          <a:prstGeom prst="rect">
+                            <a:avLst/>
+                          </a:prstGeom>
+                        </pic:spPr>
+                      </pic:pic>
+                    </a:graphicData>
+                  </a:graphic>
+                </wp:inline>
+              </w:drawing>
+            </w:r>
+          </w:p>
+        </w:tc>
+      </w:tr>
+      <w:tr>
+        <w:trPr>
+          <w:trHeight w:val="135"/>
+        </w:trPr>
+        <w:tc>
+          <w:tcPr>
+            <w:tcW w:w="3261" w:type="dxa"/>
+            <w:vMerge/>
+            <w:vAlign w:val="center"/>
+          </w:tcPr>
+          <w:p>
+            <w:pPr>
+              <w:jc w:val="center"/>
+            </w:pPr>
+          </w:p>
+        </w:tc>
+        <w:tc>
+          <w:tcPr>
+            <w:tcW w:w="853" w:type="dxa"/>
+          </w:tcPr>
+          <w:p>
+            <w:pPr>
+              <w:jc w:val="center"/>
+            </w:pPr>
+            <w:r>
+              <w:t>10bc9c</w:t>
+            </w:r>
+          </w:p>
+        </w:tc>
+        <w:tc>
+          <w:tcPr>
+            <w:tcW w:w="925" w:type="dxa"/>
+            <w:gridSpan w:val="4"/>
+          </w:tcPr>
+          <w:p>
+            <w:pPr>
+              <w:jc w:val="center"/>
+            </w:pPr>
+            <w:r>
+              <w:t>0d967c</w:t>
+            </w:r>
+          </w:p>
+        </w:tc>
+        <w:tc>
+          <w:tcPr>
+            <w:tcW w:w="2434" w:type="dxa"/>
+            <w:gridSpan w:val="2"/>
+          </w:tcPr>
+          <w:p>
+            <w:pPr>
+              <w:jc w:val="center"/>
+            </w:pPr>
+            <w:r>
+              <w:t>0a705d</w:t>
+            </w:r>
+            <w:r>
+              <w:t xml:space="preserve"> (Main)</w:t>
+            </w:r>
+          </w:p>
+        </w:tc>
+        <w:tc>
+          <w:tcPr>
+            <w:tcW w:w="877" w:type="dxa"/>
+          </w:tcPr>
+          <w:p>
+            <w:pPr>
+              <w:jc w:val="center"/>
+            </w:pPr>
+            <w:r>
+              <w:t>053c32</w:t>
+            </w:r>
+          </w:p>
+        </w:tc>
+        <w:tc>
+          <w:tcPr>
+            <w:tcW w:w="1000" w:type="dxa"/>
+            <w:gridSpan w:val="3"/>
+          </w:tcPr>
+          <w:p>
+            <w:pPr>
+              <w:jc w:val="center"/>
+            </w:pPr>
+            <w:r>
+              <w:t>03231d</w:t>
+            </w:r>
+          </w:p>
+        </w:tc>
+      </w:tr>
+    </w:tbl>
+    <w:p>
+      <w:pPr>
+        <w:spacing w:line="240" w:lineRule="auto"/>
+      </w:pPr>
     </w:p>
     <w:p>
       <w:r>
@@ -343,9 +1158,9 @@
           <w:noProof/>
         </w:rPr>
         <w:drawing>
-          <wp:inline distT="0" distB="0" distL="0" distR="0" wp14:anchorId="71B5E599" wp14:editId="46A17305">
-            <wp:extent cx="5943600" cy="1405890"/>
-            <wp:effectExtent l="0" t="0" r="0" b="3810"/>
+          <wp:inline distT="0" distB="0" distL="0" distR="0" wp14:anchorId="71B5E599" wp14:editId="638728FE">
+            <wp:extent cx="5943600" cy="1403701"/>
+            <wp:effectExtent l="0" t="0" r="0" b="6350"/>
             <wp:docPr id="9" name="Рисунок 9"/>
             <wp:cNvGraphicFramePr>
               <a:graphicFrameLocks xmlns:a="http://schemas.openxmlformats.org/drawingml/2006/main" noChangeAspect="1"/>
@@ -354,20 +1169,19 @@
               <a:graphicData uri="http://schemas.openxmlformats.org/drawingml/2006/picture">
                 <pic:pic xmlns:pic="http://schemas.openxmlformats.org/drawingml/2006/picture">
                   <pic:nvPicPr>
-                    <pic:cNvPr id="0" name="Picture 9"/>
+                    <pic:cNvPr id="9" name="Рисунок 9"/>
                     <pic:cNvPicPr>
                       <a:picLocks noChangeAspect="1" noChangeArrowheads="1"/>
                     </pic:cNvPicPr>
                   </pic:nvPicPr>
                   <pic:blipFill>
-                    <a:blip r:embed="rId5">
+                    <a:blip r:embed="rId11">
                       <a:extLst>
                         <a:ext uri="{28A0092B-C50C-407E-A947-70E740481C1C}">
                           <a14:useLocalDpi xmlns:a14="http://schemas.microsoft.com/office/drawing/2010/main" val="0"/>
                         </a:ext>
                       </a:extLst>
                     </a:blip>
-                    <a:srcRect/>
                     <a:stretch>
                       <a:fillRect/>
                     </a:stretch>
@@ -375,7 +1189,7 @@
                   <pic:spPr bwMode="auto">
                     <a:xfrm>
                       <a:off x="0" y="0"/>
-                      <a:ext cx="5943600" cy="1405890"/>
+                      <a:ext cx="5943600" cy="1403701"/>
                     </a:xfrm>
                     <a:prstGeom prst="rect">
                       <a:avLst/>
@@ -419,7 +1233,7 @@
                     </pic:cNvPicPr>
                   </pic:nvPicPr>
                   <pic:blipFill>
-                    <a:blip r:embed="rId6" cstate="print">
+                    <a:blip r:embed="rId12" cstate="print">
                       <a:extLst>
                         <a:ext uri="{28A0092B-C50C-407E-A947-70E740481C1C}">
                           <a14:useLocalDpi xmlns:a14="http://schemas.microsoft.com/office/drawing/2010/main" val="0"/>
@@ -485,7 +1299,7 @@
                     </pic:cNvPicPr>
                   </pic:nvPicPr>
                   <pic:blipFill>
-                    <a:blip r:embed="rId7">
+                    <a:blip r:embed="rId13">
                       <a:extLst>
                         <a:ext uri="{28A0092B-C50C-407E-A947-70E740481C1C}">
                           <a14:useLocalDpi xmlns:a14="http://schemas.microsoft.com/office/drawing/2010/main" val="0"/>
@@ -548,7 +1362,7 @@
                     </pic:cNvPicPr>
                   </pic:nvPicPr>
                   <pic:blipFill>
-                    <a:blip r:embed="rId8">
+                    <a:blip r:embed="rId14">
                       <a:extLst>
                         <a:ext uri="{28A0092B-C50C-407E-A947-70E740481C1C}">
                           <a14:useLocalDpi xmlns:a14="http://schemas.microsoft.com/office/drawing/2010/main" val="0"/>
@@ -617,7 +1431,7 @@
                     </pic:cNvPicPr>
                   </pic:nvPicPr>
                   <pic:blipFill>
-                    <a:blip r:embed="rId9">
+                    <a:blip r:embed="rId15">
                       <a:extLst>
                         <a:ext uri="{28A0092B-C50C-407E-A947-70E740481C1C}">
                           <a14:useLocalDpi xmlns:a14="http://schemas.microsoft.com/office/drawing/2010/main" val="0"/>
@@ -680,7 +1494,7 @@
                     </pic:cNvPicPr>
                   </pic:nvPicPr>
                   <pic:blipFill>
-                    <a:blip r:embed="rId10">
+                    <a:blip r:embed="rId16">
                       <a:extLst>
                         <a:ext uri="{28A0092B-C50C-407E-A947-70E740481C1C}">
                           <a14:useLocalDpi xmlns:a14="http://schemas.microsoft.com/office/drawing/2010/main" val="0"/>
@@ -749,7 +1563,7 @@
                     </pic:cNvPicPr>
                   </pic:nvPicPr>
                   <pic:blipFill>
-                    <a:blip r:embed="rId9">
+                    <a:blip r:embed="rId15">
                       <a:extLst>
                         <a:ext uri="{28A0092B-C50C-407E-A947-70E740481C1C}">
                           <a14:useLocalDpi xmlns:a14="http://schemas.microsoft.com/office/drawing/2010/main" val="0"/>
@@ -1186,17 +2000,17 @@
     <w:lsdException w:name="Unresolved Mention" w:semiHidden="1" w:unhideWhenUsed="1"/>
     <w:lsdException w:name="Smart Link" w:semiHidden="1" w:unhideWhenUsed="1"/>
   </w:latentStyles>
-  <w:style w:type="paragraph" w:default="1" w:styleId="a">
+  <w:style w:type="paragraph" w:default="1" w:styleId="Normal">
     <w:name w:val="Normal"/>
     <w:qFormat/>
     <w:rPr>
       <w:lang w:val="es-ES"/>
     </w:rPr>
   </w:style>
-  <w:style w:type="paragraph" w:styleId="1">
+  <w:style w:type="paragraph" w:styleId="Ttulo1">
     <w:name w:val="heading 1"/>
-    <w:basedOn w:val="a"/>
-    <w:link w:val="10"/>
+    <w:basedOn w:val="Normal"/>
+    <w:link w:val="Ttulo1Car"/>
     <w:uiPriority w:val="9"/>
     <w:qFormat/>
     <w:rsid w:val="00DF0A48"/>
@@ -1214,12 +2028,13 @@
       <w:lang w:val="en-US"/>
     </w:rPr>
   </w:style>
-  <w:style w:type="character" w:default="1" w:styleId="a0">
+  <w:style w:type="character" w:default="1" w:styleId="Fuentedeprrafopredeter">
     <w:name w:val="Default Paragraph Font"/>
     <w:uiPriority w:val="1"/>
+    <w:semiHidden/>
     <w:unhideWhenUsed/>
   </w:style>
-  <w:style w:type="table" w:default="1" w:styleId="a1">
+  <w:style w:type="table" w:default="1" w:styleId="Tablanormal">
     <w:name w:val="Normal Table"/>
     <w:uiPriority w:val="99"/>
     <w:semiHidden/>
@@ -1234,16 +2049,16 @@
       </w:tblCellMar>
     </w:tblPr>
   </w:style>
-  <w:style w:type="numbering" w:default="1" w:styleId="a2">
+  <w:style w:type="numbering" w:default="1" w:styleId="Sinlista">
     <w:name w:val="No List"/>
     <w:uiPriority w:val="99"/>
     <w:semiHidden/>
     <w:unhideWhenUsed/>
   </w:style>
-  <w:style w:type="paragraph" w:styleId="HTML">
+  <w:style w:type="paragraph" w:styleId="HTMLconformatoprevio">
     <w:name w:val="HTML Preformatted"/>
-    <w:basedOn w:val="a"/>
-    <w:link w:val="HTML0"/>
+    <w:basedOn w:val="Normal"/>
+    <w:link w:val="HTMLconformatoprevioCar"/>
     <w:uiPriority w:val="99"/>
     <w:semiHidden/>
     <w:unhideWhenUsed/>
@@ -1276,10 +2091,10 @@
       <w:lang w:val="en-US"/>
     </w:rPr>
   </w:style>
-  <w:style w:type="character" w:customStyle="1" w:styleId="HTML0">
-    <w:name w:val="Стандартный HTML Знак"/>
-    <w:basedOn w:val="a0"/>
-    <w:link w:val="HTML"/>
+  <w:style w:type="character" w:customStyle="1" w:styleId="HTMLconformatoprevioCar">
+    <w:name w:val="HTML con formato previo Car"/>
+    <w:basedOn w:val="Fuentedeprrafopredeter"/>
+    <w:link w:val="HTMLconformatoprevio"/>
     <w:uiPriority w:val="99"/>
     <w:semiHidden/>
     <w:rsid w:val="00DF0A48"/>
@@ -1289,10 +2104,10 @@
       <w:szCs w:val="20"/>
     </w:rPr>
   </w:style>
-  <w:style w:type="character" w:customStyle="1" w:styleId="10">
-    <w:name w:val="Заголовок 1 Знак"/>
-    <w:basedOn w:val="a0"/>
-    <w:link w:val="1"/>
+  <w:style w:type="character" w:customStyle="1" w:styleId="Ttulo1Car">
+    <w:name w:val="Título 1 Car"/>
+    <w:basedOn w:val="Fuentedeprrafopredeter"/>
+    <w:link w:val="Ttulo1"/>
     <w:uiPriority w:val="9"/>
     <w:rsid w:val="00DF0A48"/>
     <w:rPr>
@@ -1306,8 +2121,27 @@
   </w:style>
   <w:style w:type="character" w:customStyle="1" w:styleId="mat-text--secondary">
     <w:name w:val="mat-text--secondary"/>
-    <w:basedOn w:val="a0"/>
+    <w:basedOn w:val="Fuentedeprrafopredeter"/>
     <w:rsid w:val="00DF0A48"/>
+  </w:style>
+  <w:style w:type="table" w:styleId="Tablaconcuadrcula">
+    <w:name w:val="Table Grid"/>
+    <w:basedOn w:val="Tablanormal"/>
+    <w:uiPriority w:val="39"/>
+    <w:rsid w:val="00585FA7"/>
+    <w:pPr>
+      <w:spacing w:after="0" w:line="240" w:lineRule="auto"/>
+    </w:pPr>
+    <w:tblPr>
+      <w:tblBorders>
+        <w:top w:val="single" w:sz="4" w:space="0" w:color="auto"/>
+        <w:left w:val="single" w:sz="4" w:space="0" w:color="auto"/>
+        <w:bottom w:val="single" w:sz="4" w:space="0" w:color="auto"/>
+        <w:right w:val="single" w:sz="4" w:space="0" w:color="auto"/>
+        <w:insideH w:val="single" w:sz="4" w:space="0" w:color="auto"/>
+        <w:insideV w:val="single" w:sz="4" w:space="0" w:color="auto"/>
+      </w:tblBorders>
+    </w:tblPr>
   </w:style>
 </w:styles>
 </file>

</xml_diff>